<commit_message>
added medicine tables and added enum collection for request type
</commit_message>
<xml_diff>
--- a/Documents/Documentation/Algorithm Request Formats/Request Format.docx
+++ b/Documents/Documentation/Algorithm Request Formats/Request Format.docx
@@ -67,16 +67,7 @@
           <w:sz w:val="24"/>
           <w:szCs w:val="24"/>
         </w:rPr>
-        <w:t>Method</w:t>
-      </w:r>
-      <w:r>
-        <w:rPr>
-          <w:rFonts w:ascii="Courier New" w:eastAsia="Times New Roman" w:hAnsi="Courier New" w:cs="Courier New"/>
-          <w:color w:val="000000"/>
-          <w:sz w:val="24"/>
-          <w:szCs w:val="24"/>
-        </w:rPr>
-        <w:t xml:space="preserve">: </w:t>
+        <w:t xml:space="preserve">Method: </w:t>
       </w:r>
       <w:r>
         <w:rPr>
@@ -85,25 +76,7 @@
           <w:sz w:val="24"/>
           <w:szCs w:val="24"/>
         </w:rPr>
-        <w:t>/*</w:t>
-      </w:r>
-      <w:r>
-        <w:rPr>
-          <w:rFonts w:ascii="Courier New" w:eastAsia="Times New Roman" w:hAnsi="Courier New" w:cs="Courier New"/>
-          <w:color w:val="808080" w:themeColor="background1" w:themeShade="80"/>
-          <w:sz w:val="24"/>
-          <w:szCs w:val="24"/>
-        </w:rPr>
-        <w:t>POST</w:t>
-      </w:r>
-      <w:r>
-        <w:rPr>
-          <w:rFonts w:ascii="Courier New" w:eastAsia="Times New Roman" w:hAnsi="Courier New" w:cs="Courier New"/>
-          <w:color w:val="808080" w:themeColor="background1" w:themeShade="80"/>
-          <w:sz w:val="24"/>
-          <w:szCs w:val="24"/>
-        </w:rPr>
-        <w:t>*/</w:t>
+        <w:t>/*POST*/</w:t>
       </w:r>
     </w:p>
     <w:p>
@@ -177,7 +150,6 @@
         </w:rPr>
         <w:t>"</w:t>
       </w:r>
-      <w:proofErr w:type="spellStart"/>
       <w:r>
         <w:rPr>
           <w:rFonts w:ascii="Courier New" w:eastAsia="Times New Roman" w:hAnsi="Courier New" w:cs="Courier New"/>
@@ -187,7 +159,6 @@
         </w:rPr>
         <w:t>requestType</w:t>
       </w:r>
-      <w:proofErr w:type="spellEnd"/>
       <w:r>
         <w:rPr>
           <w:rFonts w:ascii="Courier New" w:eastAsia="Times New Roman" w:hAnsi="Courier New" w:cs="Courier New"/>
@@ -404,7 +375,6 @@
         </w:rPr>
         <w:t>"</w:t>
       </w:r>
-      <w:proofErr w:type="spellStart"/>
       <w:r>
         <w:rPr>
           <w:rFonts w:ascii="Courier New" w:eastAsia="Times New Roman" w:hAnsi="Courier New" w:cs="Courier New"/>
@@ -414,7 +384,6 @@
         </w:rPr>
         <w:t>eventTime</w:t>
       </w:r>
-      <w:proofErr w:type="spellEnd"/>
       <w:r>
         <w:rPr>
           <w:rFonts w:ascii="Courier New" w:eastAsia="Times New Roman" w:hAnsi="Courier New" w:cs="Courier New"/>
@@ -604,7 +573,6 @@
         </w:rPr>
         <w:t>"</w:t>
       </w:r>
-      <w:proofErr w:type="spellStart"/>
       <w:r>
         <w:rPr>
           <w:rFonts w:ascii="Courier New" w:eastAsia="Times New Roman" w:hAnsi="Courier New" w:cs="Courier New"/>
@@ -614,7 +582,6 @@
         </w:rPr>
         <w:t>requestType</w:t>
       </w:r>
-      <w:proofErr w:type="spellEnd"/>
       <w:r>
         <w:rPr>
           <w:rFonts w:ascii="Courier New" w:eastAsia="Times New Roman" w:hAnsi="Courier New" w:cs="Courier New"/>
@@ -636,11 +603,11 @@
       <w:r>
         <w:rPr>
           <w:rFonts w:ascii="Courier New" w:eastAsia="Times New Roman" w:hAnsi="Courier New" w:cs="Courier New"/>
-          <w:color w:val="4472C4" w:themeColor="accent1"/>
-          <w:sz w:val="24"/>
-          <w:szCs w:val="24"/>
-        </w:rPr>
-        <w:t>7</w:t>
+          <w:color w:val="000000"/>
+          <w:sz w:val="24"/>
+          <w:szCs w:val="24"/>
+        </w:rPr>
+        <w:t>15</w:t>
       </w:r>
       <w:r>
         <w:rPr>
@@ -831,7 +798,6 @@
         </w:rPr>
         <w:t>"</w:t>
       </w:r>
-      <w:proofErr w:type="spellStart"/>
       <w:r>
         <w:rPr>
           <w:rFonts w:ascii="Courier New" w:eastAsia="Times New Roman" w:hAnsi="Courier New" w:cs="Courier New"/>
@@ -841,7 +807,6 @@
         </w:rPr>
         <w:t>eventTime</w:t>
       </w:r>
-      <w:proofErr w:type="spellEnd"/>
       <w:r>
         <w:rPr>
           <w:rFonts w:ascii="Courier New" w:eastAsia="Times New Roman" w:hAnsi="Courier New" w:cs="Courier New"/>
@@ -867,25 +832,7 @@
           <w:sz w:val="24"/>
           <w:szCs w:val="24"/>
         </w:rPr>
-        <w:t>’2</w:t>
-      </w:r>
-      <w:r>
-        <w:rPr>
-          <w:rFonts w:ascii="Courier New" w:eastAsia="Times New Roman" w:hAnsi="Courier New" w:cs="Courier New"/>
-          <w:color w:val="4472C4" w:themeColor="accent1"/>
-          <w:sz w:val="24"/>
-          <w:szCs w:val="24"/>
-        </w:rPr>
-        <w:t>023-02-04 21:27:03.427</w:t>
-      </w:r>
-      <w:r>
-        <w:rPr>
-          <w:rFonts w:ascii="Courier New" w:eastAsia="Times New Roman" w:hAnsi="Courier New" w:cs="Courier New"/>
-          <w:color w:val="4472C4" w:themeColor="accent1"/>
-          <w:sz w:val="24"/>
-          <w:szCs w:val="24"/>
-        </w:rPr>
-        <w:t>’</w:t>
+        <w:t>’2023-02-04 21:27:03.427’</w:t>
       </w:r>
     </w:p>
     <w:p>
@@ -1026,17 +973,9 @@
           <w:p>
             <w:pPr>
               <w:cnfStyle w:val="000000100000" w:firstRow="0" w:lastRow="0" w:firstColumn="0" w:lastColumn="0" w:oddVBand="0" w:evenVBand="0" w:oddHBand="1" w:evenHBand="0" w:firstRowFirstColumn="0" w:firstRowLastColumn="0" w:lastRowFirstColumn="0" w:lastRowLastColumn="0"/>
-              <w:rPr>
-                <w:sz w:val="24"/>
-                <w:szCs w:val="24"/>
-              </w:rPr>
             </w:pPr>
             <w:r>
-              <w:rPr>
-                <w:sz w:val="24"/>
-                <w:szCs w:val="24"/>
-              </w:rPr>
-              <w:t>7</w:t>
+              <w:t>15</w:t>
             </w:r>
           </w:p>
         </w:tc>
@@ -1091,17 +1030,9 @@
           <w:p>
             <w:pPr>
               <w:cnfStyle w:val="000000000000" w:firstRow="0" w:lastRow="0" w:firstColumn="0" w:lastColumn="0" w:oddVBand="0" w:evenVBand="0" w:oddHBand="0" w:evenHBand="0" w:firstRowFirstColumn="0" w:firstRowLastColumn="0" w:lastRowFirstColumn="0" w:lastRowLastColumn="0"/>
-              <w:rPr>
-                <w:sz w:val="24"/>
-                <w:szCs w:val="24"/>
-              </w:rPr>
             </w:pPr>
             <w:r>
-              <w:rPr>
-                <w:sz w:val="24"/>
-                <w:szCs w:val="24"/>
-              </w:rPr>
-              <w:t>8</w:t>
+              <w:t>16</w:t>
             </w:r>
           </w:p>
         </w:tc>
@@ -1159,17 +1090,9 @@
           <w:p>
             <w:pPr>
               <w:cnfStyle w:val="000000100000" w:firstRow="0" w:lastRow="0" w:firstColumn="0" w:lastColumn="0" w:oddVBand="0" w:evenVBand="0" w:oddHBand="1" w:evenHBand="0" w:firstRowFirstColumn="0" w:firstRowLastColumn="0" w:lastRowFirstColumn="0" w:lastRowLastColumn="0"/>
-              <w:rPr>
-                <w:sz w:val="24"/>
-                <w:szCs w:val="24"/>
-              </w:rPr>
             </w:pPr>
             <w:r>
-              <w:rPr>
-                <w:sz w:val="24"/>
-                <w:szCs w:val="24"/>
-              </w:rPr>
-              <w:t>9</w:t>
+              <w:t>17</w:t>
             </w:r>
           </w:p>
         </w:tc>
@@ -1190,14 +1113,7 @@
                 <w:sz w:val="24"/>
                 <w:szCs w:val="24"/>
               </w:rPr>
-              <w:t xml:space="preserve">Patient </w:t>
-            </w:r>
-            <w:r>
-              <w:rPr>
-                <w:sz w:val="24"/>
-                <w:szCs w:val="24"/>
-              </w:rPr>
-              <w:t>Excessive Movement Start</w:t>
+              <w:t>Patient Excessive Movement Start</w:t>
             </w:r>
           </w:p>
         </w:tc>
@@ -1231,17 +1147,9 @@
           <w:p>
             <w:pPr>
               <w:cnfStyle w:val="000000000000" w:firstRow="0" w:lastRow="0" w:firstColumn="0" w:lastColumn="0" w:oddVBand="0" w:evenVBand="0" w:oddHBand="0" w:evenHBand="0" w:firstRowFirstColumn="0" w:firstRowLastColumn="0" w:lastRowFirstColumn="0" w:lastRowLastColumn="0"/>
-              <w:rPr>
-                <w:sz w:val="24"/>
-                <w:szCs w:val="24"/>
-              </w:rPr>
             </w:pPr>
             <w:r>
-              <w:rPr>
-                <w:sz w:val="24"/>
-                <w:szCs w:val="24"/>
-              </w:rPr>
-              <w:t>10</w:t>
+              <w:t>18</w:t>
             </w:r>
           </w:p>
         </w:tc>

</xml_diff>